<commit_message>
Commiting documents for scrum flavor
</commit_message>
<xml_diff>
--- a/Planning-Review-Retro.docx
+++ b/Planning-Review-Retro.docx
@@ -1414,8 +1414,10 @@
           <w:sz w:val="21"/>
           <w:szCs w:val="21"/>
         </w:rPr>
-        <w:t xml:space="preserve"> Bema analysis and fixes.</w:t>
+        <w:t xml:space="preserve"> analysis and fixes.</w:t>
       </w:r>
+      <w:bookmarkStart w:id="0" w:name="_GoBack"/>
+      <w:bookmarkEnd w:id="0"/>
     </w:p>
     <w:p>
       <w:pPr>
@@ -4544,11 +4546,11 @@
         <w:tblLook w:val="04A0" w:firstRow="1" w:lastRow="0" w:firstColumn="1" w:lastColumn="0" w:noHBand="0" w:noVBand="1"/>
       </w:tblPr>
       <w:tblGrid>
-        <w:gridCol w:w="781"/>
+        <w:gridCol w:w="780"/>
         <w:gridCol w:w="1620"/>
-        <w:gridCol w:w="5255"/>
-        <w:gridCol w:w="3216"/>
-        <w:gridCol w:w="3216"/>
+        <w:gridCol w:w="5076"/>
+        <w:gridCol w:w="3306"/>
+        <w:gridCol w:w="3306"/>
         <w:gridCol w:w="780"/>
         <w:gridCol w:w="1383"/>
         <w:gridCol w:w="1567"/>
@@ -12746,7 +12748,7 @@
                   <w:sz w:val="24"/>
                   <w:szCs w:val="24"/>
                 </w:rPr>
-                <w:t xml:space="preserve"> CWE 117 flaws Bema Token-Service Micro-Services</w:t>
+                <w:t xml:space="preserve"> CWE 117 flaws Token-Service Micro-Services</w:t>
               </w:r>
             </w:hyperlink>
           </w:p>
@@ -13295,7 +13297,7 @@
                   <w:sz w:val="24"/>
                   <w:szCs w:val="24"/>
                 </w:rPr>
-                <w:t xml:space="preserve"> CWE 117 flaws Bema Origination Facade Micro-Services</w:t>
+                <w:t xml:space="preserve"> CWE 117 flaws Facade Micro-Services</w:t>
               </w:r>
             </w:hyperlink>
           </w:p>
@@ -18177,56 +18179,23 @@
       </w:pPr>
       <w:r>
         <w:rPr>
-          <w:rFonts w:ascii="Arial" w:hAnsi="Arial" w:cs="Arial"/>
           <w:noProof/>
-          <w:color w:val="666666"/>
-          <w:sz w:val="21"/>
-          <w:szCs w:val="21"/>
         </w:rPr>
         <w:drawing>
-          <wp:inline distT="0" distB="0" distL="0" distR="0">
-            <wp:extent cx="6149340" cy="4191000"/>
-            <wp:effectExtent l="0" t="0" r="3810" b="0"/>
-            <wp:docPr id="42" name="Picture 42" descr="https://confluenceglobal.experian.local/confluence/download/attachments/307464885/image2018-6-20%2014%3A40%3A59.png?version=1&amp;modificationDate=1529476860545&amp;api=v2"/>
-            <wp:cNvGraphicFramePr>
-              <a:graphicFrameLocks xmlns:a="http://schemas.openxmlformats.org/drawingml/2006/main" noChangeAspect="1"/>
-            </wp:cNvGraphicFramePr>
+          <wp:inline distT="0" distB="0" distL="0" distR="0" wp14:anchorId="2664D997" wp14:editId="7B74B459">
+            <wp:extent cx="5943600" cy="2842260"/>
+            <wp:effectExtent l="0" t="0" r="0" b="15240"/>
+            <wp:docPr id="43" name="Chart 43">
+              <a:extLst xmlns:a="http://schemas.openxmlformats.org/drawingml/2006/main">
+                <a:ext uri="{FF2B5EF4-FFF2-40B4-BE49-F238E27FC236}">
+                  <a16:creationId xmlns:a16="http://schemas.microsoft.com/office/drawing/2014/main" id="{00000000-0008-0000-0100-000002000000}"/>
+                </a:ext>
+              </a:extLst>
+            </wp:docPr>
+            <wp:cNvGraphicFramePr/>
             <a:graphic xmlns:a="http://schemas.openxmlformats.org/drawingml/2006/main">
-              <a:graphicData uri="http://schemas.openxmlformats.org/drawingml/2006/picture">
-                <pic:pic xmlns:pic="http://schemas.openxmlformats.org/drawingml/2006/picture">
-                  <pic:nvPicPr>
-                    <pic:cNvPr id="0" name="Picture 81" descr="https://confluenceglobal.experian.local/confluence/download/attachments/307464885/image2018-6-20%2014%3A40%3A59.png?version=1&amp;modificationDate=1529476860545&amp;api=v2"/>
-                    <pic:cNvPicPr>
-                      <a:picLocks noChangeAspect="1" noChangeArrowheads="1"/>
-                    </pic:cNvPicPr>
-                  </pic:nvPicPr>
-                  <pic:blipFill>
-                    <a:blip r:embed="rId99">
-                      <a:extLst>
-                        <a:ext uri="{28A0092B-C50C-407E-A947-70E740481C1C}">
-                          <a14:useLocalDpi xmlns:a14="http://schemas.microsoft.com/office/drawing/2010/main" val="0"/>
-                        </a:ext>
-                      </a:extLst>
-                    </a:blip>
-                    <a:srcRect/>
-                    <a:stretch>
-                      <a:fillRect/>
-                    </a:stretch>
-                  </pic:blipFill>
-                  <pic:spPr bwMode="auto">
-                    <a:xfrm>
-                      <a:off x="0" y="0"/>
-                      <a:ext cx="6149340" cy="4191000"/>
-                    </a:xfrm>
-                    <a:prstGeom prst="rect">
-                      <a:avLst/>
-                    </a:prstGeom>
-                    <a:noFill/>
-                    <a:ln>
-                      <a:noFill/>
-                    </a:ln>
-                  </pic:spPr>
-                </pic:pic>
+              <a:graphicData uri="http://schemas.openxmlformats.org/drawingml/2006/chart">
+                <c:chart xmlns:c="http://schemas.openxmlformats.org/drawingml/2006/chart" xmlns:r="http://schemas.openxmlformats.org/officeDocument/2006/relationships" r:id="rId99"/>
               </a:graphicData>
             </a:graphic>
           </wp:inline>
@@ -18253,7 +18222,6 @@
           <w:sz w:val="30"/>
           <w:szCs w:val="30"/>
         </w:rPr>
-        <w:lastRenderedPageBreak/>
         <w:t>Focus Factor</w:t>
       </w:r>
     </w:p>
@@ -18270,56 +18238,23 @@
       </w:pPr>
       <w:r>
         <w:rPr>
-          <w:rFonts w:ascii="Arial" w:hAnsi="Arial" w:cs="Arial"/>
           <w:noProof/>
-          <w:color w:val="666666"/>
-          <w:sz w:val="21"/>
-          <w:szCs w:val="21"/>
         </w:rPr>
         <w:drawing>
-          <wp:inline distT="0" distB="0" distL="0" distR="0">
-            <wp:extent cx="6316980" cy="4053840"/>
-            <wp:effectExtent l="0" t="0" r="7620" b="3810"/>
-            <wp:docPr id="41" name="Picture 41" descr="https://confluenceglobal.experian.local/confluence/download/attachments/307464885/image2018-6-20%2014%3A40%3A8.png?version=1&amp;modificationDate=1529476809811&amp;api=v2"/>
-            <wp:cNvGraphicFramePr>
-              <a:graphicFrameLocks xmlns:a="http://schemas.openxmlformats.org/drawingml/2006/main" noChangeAspect="1"/>
-            </wp:cNvGraphicFramePr>
+          <wp:inline distT="0" distB="0" distL="0" distR="0" wp14:anchorId="088E4DE5" wp14:editId="6C023082">
+            <wp:extent cx="5943600" cy="2776220"/>
+            <wp:effectExtent l="0" t="0" r="0" b="5080"/>
+            <wp:docPr id="45" name="Chart 45">
+              <a:extLst xmlns:a="http://schemas.openxmlformats.org/drawingml/2006/main">
+                <a:ext uri="{FF2B5EF4-FFF2-40B4-BE49-F238E27FC236}">
+                  <a16:creationId xmlns:a16="http://schemas.microsoft.com/office/drawing/2014/main" id="{00000000-0008-0000-0200-000002000000}"/>
+                </a:ext>
+              </a:extLst>
+            </wp:docPr>
+            <wp:cNvGraphicFramePr/>
             <a:graphic xmlns:a="http://schemas.openxmlformats.org/drawingml/2006/main">
-              <a:graphicData uri="http://schemas.openxmlformats.org/drawingml/2006/picture">
-                <pic:pic xmlns:pic="http://schemas.openxmlformats.org/drawingml/2006/picture">
-                  <pic:nvPicPr>
-                    <pic:cNvPr id="0" name="Picture 82" descr="https://confluenceglobal.experian.local/confluence/download/attachments/307464885/image2018-6-20%2014%3A40%3A8.png?version=1&amp;modificationDate=1529476809811&amp;api=v2"/>
-                    <pic:cNvPicPr>
-                      <a:picLocks noChangeAspect="1" noChangeArrowheads="1"/>
-                    </pic:cNvPicPr>
-                  </pic:nvPicPr>
-                  <pic:blipFill>
-                    <a:blip r:embed="rId100">
-                      <a:extLst>
-                        <a:ext uri="{28A0092B-C50C-407E-A947-70E740481C1C}">
-                          <a14:useLocalDpi xmlns:a14="http://schemas.microsoft.com/office/drawing/2010/main" val="0"/>
-                        </a:ext>
-                      </a:extLst>
-                    </a:blip>
-                    <a:srcRect/>
-                    <a:stretch>
-                      <a:fillRect/>
-                    </a:stretch>
-                  </pic:blipFill>
-                  <pic:spPr bwMode="auto">
-                    <a:xfrm>
-                      <a:off x="0" y="0"/>
-                      <a:ext cx="6316980" cy="4053840"/>
-                    </a:xfrm>
-                    <a:prstGeom prst="rect">
-                      <a:avLst/>
-                    </a:prstGeom>
-                    <a:noFill/>
-                    <a:ln>
-                      <a:noFill/>
-                    </a:ln>
-                  </pic:spPr>
-                </pic:pic>
+              <a:graphicData uri="http://schemas.openxmlformats.org/drawingml/2006/chart">
+                <c:chart xmlns:c="http://schemas.openxmlformats.org/drawingml/2006/chart" xmlns:r="http://schemas.openxmlformats.org/officeDocument/2006/relationships" r:id="rId100"/>
               </a:graphicData>
             </a:graphic>
           </wp:inline>
@@ -18436,6 +18371,7 @@
           <w:sz w:val="21"/>
           <w:szCs w:val="21"/>
         </w:rPr>
+        <w:lastRenderedPageBreak/>
         <w:t>N/A</w:t>
       </w:r>
     </w:p>
@@ -18460,7 +18396,6 @@
           <w:sz w:val="44"/>
           <w:szCs w:val="44"/>
         </w:rPr>
-        <w:lastRenderedPageBreak/>
         <w:t>Retrospection:-</w:t>
       </w:r>
     </w:p>
@@ -18472,8 +18407,6 @@
           <w:szCs w:val="44"/>
         </w:rPr>
       </w:pPr>
-      <w:bookmarkStart w:id="0" w:name="_GoBack"/>
-      <w:bookmarkEnd w:id="0"/>
     </w:p>
     <w:tbl>
       <w:tblPr>
@@ -19203,6 +19136,7 @@
           <w:sz w:val="21"/>
           <w:szCs w:val="21"/>
         </w:rPr>
+        <w:lastRenderedPageBreak/>
         <w:t> </w:t>
       </w:r>
     </w:p>
@@ -20154,6 +20088,799 @@
 </w:styles>
 </file>
 
+<file path=word/charts/chart1.xml><?xml version="1.0" encoding="utf-8"?>
+<c:chartSpace xmlns:c="http://schemas.openxmlformats.org/drawingml/2006/chart" xmlns:a="http://schemas.openxmlformats.org/drawingml/2006/main" xmlns:r="http://schemas.openxmlformats.org/officeDocument/2006/relationships" xmlns:c16r2="http://schemas.microsoft.com/office/drawing/2015/06/chart">
+  <c:date1904 val="0"/>
+  <c:lang val="en-US"/>
+  <c:roundedCorners val="0"/>
+  <mc:AlternateContent xmlns:mc="http://schemas.openxmlformats.org/markup-compatibility/2006">
+    <mc:Choice xmlns:c14="http://schemas.microsoft.com/office/drawing/2007/8/2/chart" Requires="c14">
+      <c14:style val="102"/>
+    </mc:Choice>
+    <mc:Fallback>
+      <c:style val="2"/>
+    </mc:Fallback>
+  </mc:AlternateContent>
+  <c:chart>
+    <c:title>
+      <c:tx>
+        <c:rich>
+          <a:bodyPr/>
+          <a:lstStyle/>
+          <a:p>
+            <a:pPr>
+              <a:defRPr/>
+            </a:pPr>
+            <a:r>
+              <a:rPr lang="en-GB"/>
+              <a:t>Team 2018R1 Sprint Velocity &amp; Average Velocity</a:t>
+            </a:r>
+          </a:p>
+        </c:rich>
+      </c:tx>
+      <c:overlay val="0"/>
+    </c:title>
+    <c:autoTitleDeleted val="0"/>
+    <c:plotArea>
+      <c:layout>
+        <c:manualLayout>
+          <c:layoutTarget val="inner"/>
+          <c:xMode val="edge"/>
+          <c:yMode val="edge"/>
+          <c:x val="7.1590498544108608E-2"/>
+          <c:y val="0.15493797083172109"/>
+          <c:w val="0.89194642032553573"/>
+          <c:h val="0.69601790414499121"/>
+        </c:manualLayout>
+      </c:layout>
+      <c:barChart>
+        <c:barDir val="col"/>
+        <c:grouping val="clustered"/>
+        <c:varyColors val="0"/>
+        <c:ser>
+          <c:idx val="0"/>
+          <c:order val="0"/>
+          <c:spPr>
+            <a:solidFill>
+              <a:schemeClr val="accent1"/>
+            </a:solidFill>
+            <a:ln>
+              <a:solidFill>
+                <a:schemeClr val="accent1"/>
+              </a:solidFill>
+            </a:ln>
+          </c:spPr>
+          <c:invertIfNegative val="0"/>
+          <c:dLbls>
+            <c:spPr>
+              <a:noFill/>
+              <a:ln>
+                <a:noFill/>
+              </a:ln>
+              <a:effectLst/>
+            </c:spPr>
+            <c:txPr>
+              <a:bodyPr/>
+              <a:lstStyle/>
+              <a:p>
+                <a:pPr>
+                  <a:defRPr>
+                    <a:solidFill>
+                      <a:srgbClr val="002060"/>
+                    </a:solidFill>
+                  </a:defRPr>
+                </a:pPr>
+                <a:endParaRPr lang="en-US"/>
+              </a:p>
+            </c:txPr>
+            <c:dLblPos val="inBase"/>
+            <c:showLegendKey val="0"/>
+            <c:showVal val="1"/>
+            <c:showCatName val="0"/>
+            <c:showSerName val="0"/>
+            <c:showPercent val="0"/>
+            <c:showBubbleSize val="0"/>
+            <c:showLeaderLines val="0"/>
+            <c:extLst>
+              <c:ext xmlns:c15="http://schemas.microsoft.com/office/drawing/2012/chart" uri="{CE6537A1-D6FC-4f65-9D91-7224C49458BB}">
+                <c15:showLeaderLines val="0"/>
+              </c:ext>
+            </c:extLst>
+          </c:dLbls>
+          <c:cat>
+            <c:strRef>
+              <c:f>'Team Velocity'!$B$4:$B$24</c:f>
+              <c:strCache>
+                <c:ptCount val="21"/>
+                <c:pt idx="0">
+                  <c:v>Sprint 1</c:v>
+                </c:pt>
+                <c:pt idx="1">
+                  <c:v>Sprint 2</c:v>
+                </c:pt>
+                <c:pt idx="2">
+                  <c:v>Sprint 3</c:v>
+                </c:pt>
+                <c:pt idx="3">
+                  <c:v>Sprint 4</c:v>
+                </c:pt>
+                <c:pt idx="4">
+                  <c:v>Sprint 5</c:v>
+                </c:pt>
+                <c:pt idx="5">
+                  <c:v>Sprint 6</c:v>
+                </c:pt>
+                <c:pt idx="6">
+                  <c:v>Sprint 7</c:v>
+                </c:pt>
+                <c:pt idx="7">
+                  <c:v>Sprint 8</c:v>
+                </c:pt>
+                <c:pt idx="8">
+                  <c:v>Sprint 9</c:v>
+                </c:pt>
+                <c:pt idx="9">
+                  <c:v>Sprint 10</c:v>
+                </c:pt>
+                <c:pt idx="10">
+                  <c:v>Sprint 11</c:v>
+                </c:pt>
+                <c:pt idx="11">
+                  <c:v>Sprint 12</c:v>
+                </c:pt>
+                <c:pt idx="12">
+                  <c:v>Sprint 13</c:v>
+                </c:pt>
+                <c:pt idx="13">
+                  <c:v>Sprint 14</c:v>
+                </c:pt>
+                <c:pt idx="14">
+                  <c:v>Sprint 15</c:v>
+                </c:pt>
+                <c:pt idx="15">
+                  <c:v>Sprint 16</c:v>
+                </c:pt>
+                <c:pt idx="16">
+                  <c:v>Sprint 17</c:v>
+                </c:pt>
+                <c:pt idx="17">
+                  <c:v>Sprint 18</c:v>
+                </c:pt>
+                <c:pt idx="18">
+                  <c:v>Sprint 19</c:v>
+                </c:pt>
+                <c:pt idx="19">
+                  <c:v>Sprint 20</c:v>
+                </c:pt>
+                <c:pt idx="20">
+                  <c:v>Sprint 21</c:v>
+                </c:pt>
+              </c:strCache>
+            </c:strRef>
+          </c:cat>
+          <c:val>
+            <c:numRef>
+              <c:f>'Team Velocity'!$C$4:$C$24</c:f>
+              <c:numCache>
+                <c:formatCode>General</c:formatCode>
+                <c:ptCount val="21"/>
+                <c:pt idx="0">
+                  <c:v>0</c:v>
+                </c:pt>
+                <c:pt idx="1">
+                  <c:v>16</c:v>
+                </c:pt>
+                <c:pt idx="2">
+                  <c:v>6</c:v>
+                </c:pt>
+                <c:pt idx="3">
+                  <c:v>33</c:v>
+                </c:pt>
+                <c:pt idx="4">
+                  <c:v>50</c:v>
+                </c:pt>
+                <c:pt idx="5">
+                  <c:v>32</c:v>
+                </c:pt>
+                <c:pt idx="6">
+                  <c:v>83</c:v>
+                </c:pt>
+                <c:pt idx="7">
+                  <c:v>13</c:v>
+                </c:pt>
+                <c:pt idx="8">
+                  <c:v>59</c:v>
+                </c:pt>
+                <c:pt idx="9">
+                  <c:v>39</c:v>
+                </c:pt>
+                <c:pt idx="10">
+                  <c:v>75</c:v>
+                </c:pt>
+                <c:pt idx="11">
+                  <c:v>100</c:v>
+                </c:pt>
+                <c:pt idx="12">
+                  <c:v>82</c:v>
+                </c:pt>
+                <c:pt idx="13">
+                  <c:v>118</c:v>
+                </c:pt>
+                <c:pt idx="14">
+                  <c:v>98</c:v>
+                </c:pt>
+                <c:pt idx="15">
+                  <c:v>77</c:v>
+                </c:pt>
+                <c:pt idx="16">
+                  <c:v>111</c:v>
+                </c:pt>
+                <c:pt idx="17">
+                  <c:v>117</c:v>
+                </c:pt>
+                <c:pt idx="18">
+                  <c:v>47</c:v>
+                </c:pt>
+                <c:pt idx="19">
+                  <c:v>104</c:v>
+                </c:pt>
+                <c:pt idx="20">
+                  <c:v>105</c:v>
+                </c:pt>
+              </c:numCache>
+            </c:numRef>
+          </c:val>
+          <c:extLst>
+            <c:ext xmlns:c16="http://schemas.microsoft.com/office/drawing/2014/chart" uri="{C3380CC4-5D6E-409C-BE32-E72D297353CC}">
+              <c16:uniqueId val="{00000000-9AD4-491B-B589-B2910035274E}"/>
+            </c:ext>
+          </c:extLst>
+        </c:ser>
+        <c:ser>
+          <c:idx val="1"/>
+          <c:order val="1"/>
+          <c:invertIfNegative val="0"/>
+          <c:cat>
+            <c:strRef>
+              <c:f>'Team Velocity'!$B$4:$B$24</c:f>
+              <c:strCache>
+                <c:ptCount val="21"/>
+                <c:pt idx="0">
+                  <c:v>Sprint 1</c:v>
+                </c:pt>
+                <c:pt idx="1">
+                  <c:v>Sprint 2</c:v>
+                </c:pt>
+                <c:pt idx="2">
+                  <c:v>Sprint 3</c:v>
+                </c:pt>
+                <c:pt idx="3">
+                  <c:v>Sprint 4</c:v>
+                </c:pt>
+                <c:pt idx="4">
+                  <c:v>Sprint 5</c:v>
+                </c:pt>
+                <c:pt idx="5">
+                  <c:v>Sprint 6</c:v>
+                </c:pt>
+                <c:pt idx="6">
+                  <c:v>Sprint 7</c:v>
+                </c:pt>
+                <c:pt idx="7">
+                  <c:v>Sprint 8</c:v>
+                </c:pt>
+                <c:pt idx="8">
+                  <c:v>Sprint 9</c:v>
+                </c:pt>
+                <c:pt idx="9">
+                  <c:v>Sprint 10</c:v>
+                </c:pt>
+                <c:pt idx="10">
+                  <c:v>Sprint 11</c:v>
+                </c:pt>
+                <c:pt idx="11">
+                  <c:v>Sprint 12</c:v>
+                </c:pt>
+                <c:pt idx="12">
+                  <c:v>Sprint 13</c:v>
+                </c:pt>
+                <c:pt idx="13">
+                  <c:v>Sprint 14</c:v>
+                </c:pt>
+                <c:pt idx="14">
+                  <c:v>Sprint 15</c:v>
+                </c:pt>
+                <c:pt idx="15">
+                  <c:v>Sprint 16</c:v>
+                </c:pt>
+                <c:pt idx="16">
+                  <c:v>Sprint 17</c:v>
+                </c:pt>
+                <c:pt idx="17">
+                  <c:v>Sprint 18</c:v>
+                </c:pt>
+                <c:pt idx="18">
+                  <c:v>Sprint 19</c:v>
+                </c:pt>
+                <c:pt idx="19">
+                  <c:v>Sprint 20</c:v>
+                </c:pt>
+                <c:pt idx="20">
+                  <c:v>Sprint 21</c:v>
+                </c:pt>
+              </c:strCache>
+            </c:strRef>
+          </c:cat>
+          <c:val>
+            <c:numRef>
+              <c:f>'Team Velocity'!$D$4:$D$24</c:f>
+              <c:numCache>
+                <c:formatCode>0</c:formatCode>
+                <c:ptCount val="21"/>
+                <c:pt idx="0">
+                  <c:v>0</c:v>
+                </c:pt>
+                <c:pt idx="1">
+                  <c:v>8</c:v>
+                </c:pt>
+                <c:pt idx="2">
+                  <c:v>7.333333333333333</c:v>
+                </c:pt>
+                <c:pt idx="3">
+                  <c:v>13.75</c:v>
+                </c:pt>
+                <c:pt idx="4">
+                  <c:v>21</c:v>
+                </c:pt>
+                <c:pt idx="5">
+                  <c:v>22.833333333333332</c:v>
+                </c:pt>
+                <c:pt idx="6">
+                  <c:v>31.428571428571427</c:v>
+                </c:pt>
+                <c:pt idx="7">
+                  <c:v>29</c:v>
+                </c:pt>
+                <c:pt idx="8">
+                  <c:v>32</c:v>
+                </c:pt>
+                <c:pt idx="9">
+                  <c:v>33</c:v>
+                </c:pt>
+                <c:pt idx="10">
+                  <c:v>37</c:v>
+                </c:pt>
+                <c:pt idx="11">
+                  <c:v>42</c:v>
+                </c:pt>
+                <c:pt idx="12">
+                  <c:v>45</c:v>
+                </c:pt>
+                <c:pt idx="13">
+                  <c:v>50</c:v>
+                </c:pt>
+                <c:pt idx="14" formatCode="0.00">
+                  <c:v>53.6</c:v>
+                </c:pt>
+                <c:pt idx="15" formatCode="0.00">
+                  <c:v>55</c:v>
+                </c:pt>
+                <c:pt idx="16" formatCode="0.00">
+                  <c:v>58</c:v>
+                </c:pt>
+                <c:pt idx="17" formatCode="0.00">
+                  <c:v>61</c:v>
+                </c:pt>
+                <c:pt idx="18" formatCode="0.00">
+                  <c:v>60.84</c:v>
+                </c:pt>
+                <c:pt idx="19" formatCode="0.00">
+                  <c:v>63</c:v>
+                </c:pt>
+                <c:pt idx="20" formatCode="0.00">
+                  <c:v>65</c:v>
+                </c:pt>
+              </c:numCache>
+            </c:numRef>
+          </c:val>
+          <c:extLst>
+            <c:ext xmlns:c16="http://schemas.microsoft.com/office/drawing/2014/chart" uri="{C3380CC4-5D6E-409C-BE32-E72D297353CC}">
+              <c16:uniqueId val="{00000001-9AD4-491B-B589-B2910035274E}"/>
+            </c:ext>
+          </c:extLst>
+        </c:ser>
+        <c:dLbls>
+          <c:showLegendKey val="0"/>
+          <c:showVal val="0"/>
+          <c:showCatName val="0"/>
+          <c:showSerName val="0"/>
+          <c:showPercent val="0"/>
+          <c:showBubbleSize val="0"/>
+        </c:dLbls>
+        <c:gapWidth val="150"/>
+        <c:axId val="68137344"/>
+        <c:axId val="68138880"/>
+      </c:barChart>
+      <c:catAx>
+        <c:axId val="68137344"/>
+        <c:scaling>
+          <c:orientation val="minMax"/>
+        </c:scaling>
+        <c:delete val="0"/>
+        <c:axPos val="b"/>
+        <c:numFmt formatCode="General" sourceLinked="0"/>
+        <c:majorTickMark val="out"/>
+        <c:minorTickMark val="none"/>
+        <c:tickLblPos val="nextTo"/>
+        <c:crossAx val="68138880"/>
+        <c:crosses val="autoZero"/>
+        <c:auto val="1"/>
+        <c:lblAlgn val="ctr"/>
+        <c:lblOffset val="100"/>
+        <c:noMultiLvlLbl val="0"/>
+      </c:catAx>
+      <c:valAx>
+        <c:axId val="68138880"/>
+        <c:scaling>
+          <c:orientation val="minMax"/>
+        </c:scaling>
+        <c:delete val="0"/>
+        <c:axPos val="l"/>
+        <c:majorGridlines/>
+        <c:title>
+          <c:tx>
+            <c:rich>
+              <a:bodyPr rot="-5400000" vert="horz"/>
+              <a:lstStyle/>
+              <a:p>
+                <a:pPr>
+                  <a:defRPr/>
+                </a:pPr>
+                <a:r>
+                  <a:rPr lang="en-GB"/>
+                  <a:t>Story</a:t>
+                </a:r>
+                <a:r>
+                  <a:rPr lang="en-GB" baseline="0"/>
+                  <a:t> Points</a:t>
+                </a:r>
+                <a:endParaRPr lang="en-GB"/>
+              </a:p>
+            </c:rich>
+          </c:tx>
+          <c:overlay val="0"/>
+        </c:title>
+        <c:numFmt formatCode="General" sourceLinked="1"/>
+        <c:majorTickMark val="out"/>
+        <c:minorTickMark val="none"/>
+        <c:tickLblPos val="nextTo"/>
+        <c:crossAx val="68137344"/>
+        <c:crosses val="autoZero"/>
+        <c:crossBetween val="between"/>
+      </c:valAx>
+    </c:plotArea>
+    <c:legend>
+      <c:legendPos val="b"/>
+      <c:overlay val="0"/>
+    </c:legend>
+    <c:plotVisOnly val="1"/>
+    <c:dispBlanksAs val="gap"/>
+    <c:showDLblsOverMax val="0"/>
+  </c:chart>
+  <c:externalData r:id="rId1">
+    <c:autoUpdate val="0"/>
+  </c:externalData>
+</c:chartSpace>
+</file>
+
+<file path=word/charts/chart2.xml><?xml version="1.0" encoding="utf-8"?>
+<c:chartSpace xmlns:c="http://schemas.openxmlformats.org/drawingml/2006/chart" xmlns:a="http://schemas.openxmlformats.org/drawingml/2006/main" xmlns:r="http://schemas.openxmlformats.org/officeDocument/2006/relationships" xmlns:c16r2="http://schemas.microsoft.com/office/drawing/2015/06/chart">
+  <c:date1904 val="0"/>
+  <c:lang val="en-US"/>
+  <c:roundedCorners val="0"/>
+  <mc:AlternateContent xmlns:mc="http://schemas.openxmlformats.org/markup-compatibility/2006">
+    <mc:Choice xmlns:c14="http://schemas.microsoft.com/office/drawing/2007/8/2/chart" Requires="c14">
+      <c14:style val="102"/>
+    </mc:Choice>
+    <mc:Fallback>
+      <c:style val="2"/>
+    </mc:Fallback>
+  </mc:AlternateContent>
+  <c:clrMapOvr bg1="lt1" tx1="dk1" bg2="lt2" tx2="dk2" accent1="accent1" accent2="accent2" accent3="accent3" accent4="accent4" accent5="accent5" accent6="accent6" hlink="hlink" folHlink="folHlink"/>
+  <c:chart>
+    <c:title>
+      <c:tx>
+        <c:rich>
+          <a:bodyPr/>
+          <a:lstStyle/>
+          <a:p>
+            <a:pPr>
+              <a:defRPr/>
+            </a:pPr>
+            <a:r>
+              <a:rPr lang="en-US"/>
+              <a:t>Team Focus Factor</a:t>
+            </a:r>
+          </a:p>
+        </c:rich>
+      </c:tx>
+      <c:overlay val="0"/>
+    </c:title>
+    <c:autoTitleDeleted val="0"/>
+    <c:plotArea>
+      <c:layout/>
+      <c:lineChart>
+        <c:grouping val="standard"/>
+        <c:varyColors val="0"/>
+        <c:ser>
+          <c:idx val="2"/>
+          <c:order val="0"/>
+          <c:tx>
+            <c:strRef>
+              <c:f>'Team Focus Factor'!$E$3</c:f>
+              <c:strCache>
+                <c:ptCount val="1"/>
+                <c:pt idx="0">
+                  <c:v>Focus Factor</c:v>
+                </c:pt>
+              </c:strCache>
+            </c:strRef>
+          </c:tx>
+          <c:marker>
+            <c:symbol val="none"/>
+          </c:marker>
+          <c:dLbls>
+            <c:spPr>
+              <a:noFill/>
+              <a:ln>
+                <a:noFill/>
+              </a:ln>
+              <a:effectLst/>
+            </c:spPr>
+            <c:dLblPos val="r"/>
+            <c:showLegendKey val="0"/>
+            <c:showVal val="1"/>
+            <c:showCatName val="0"/>
+            <c:showSerName val="0"/>
+            <c:showPercent val="0"/>
+            <c:showBubbleSize val="0"/>
+            <c:showLeaderLines val="0"/>
+            <c:extLst>
+              <c:ext xmlns:c15="http://schemas.microsoft.com/office/drawing/2012/chart" uri="{CE6537A1-D6FC-4f65-9D91-7224C49458BB}">
+                <c15:showLeaderLines val="1"/>
+              </c:ext>
+            </c:extLst>
+          </c:dLbls>
+          <c:cat>
+            <c:strRef>
+              <c:f>'Team Focus Factor'!$B$4:$B$24</c:f>
+              <c:strCache>
+                <c:ptCount val="21"/>
+                <c:pt idx="0">
+                  <c:v>Sprint 1</c:v>
+                </c:pt>
+                <c:pt idx="1">
+                  <c:v>Sprint 2</c:v>
+                </c:pt>
+                <c:pt idx="2">
+                  <c:v>Sprint 3</c:v>
+                </c:pt>
+                <c:pt idx="3">
+                  <c:v>Sprint 4</c:v>
+                </c:pt>
+                <c:pt idx="4">
+                  <c:v>Sprint 5</c:v>
+                </c:pt>
+                <c:pt idx="5">
+                  <c:v>Sprint 6</c:v>
+                </c:pt>
+                <c:pt idx="6">
+                  <c:v>Sprint 7</c:v>
+                </c:pt>
+                <c:pt idx="7">
+                  <c:v>Sprint 8</c:v>
+                </c:pt>
+                <c:pt idx="8">
+                  <c:v>Sprint 9</c:v>
+                </c:pt>
+                <c:pt idx="9">
+                  <c:v>Sprint 10</c:v>
+                </c:pt>
+                <c:pt idx="10">
+                  <c:v>Sprint 11</c:v>
+                </c:pt>
+                <c:pt idx="11">
+                  <c:v>Sprint 12</c:v>
+                </c:pt>
+                <c:pt idx="12">
+                  <c:v>Sprint 13</c:v>
+                </c:pt>
+                <c:pt idx="13">
+                  <c:v>Sprint 14</c:v>
+                </c:pt>
+                <c:pt idx="14">
+                  <c:v>Sprint 15</c:v>
+                </c:pt>
+                <c:pt idx="15">
+                  <c:v>Sprint 16</c:v>
+                </c:pt>
+                <c:pt idx="16">
+                  <c:v>Sprint 17</c:v>
+                </c:pt>
+                <c:pt idx="17">
+                  <c:v>Sprint 18</c:v>
+                </c:pt>
+                <c:pt idx="18">
+                  <c:v>Sprint 19</c:v>
+                </c:pt>
+                <c:pt idx="19">
+                  <c:v>Sprint 20</c:v>
+                </c:pt>
+                <c:pt idx="20">
+                  <c:v>Sprint 21</c:v>
+                </c:pt>
+              </c:strCache>
+            </c:strRef>
+          </c:cat>
+          <c:val>
+            <c:numRef>
+              <c:f>'Team Focus Factor'!$E$4:$E$24</c:f>
+              <c:numCache>
+                <c:formatCode>0%</c:formatCode>
+                <c:ptCount val="21"/>
+                <c:pt idx="0">
+                  <c:v>0</c:v>
+                </c:pt>
+                <c:pt idx="1">
+                  <c:v>0.23880597014925373</c:v>
+                </c:pt>
+                <c:pt idx="2">
+                  <c:v>9.5238095238095233E-2</c:v>
+                </c:pt>
+                <c:pt idx="3">
+                  <c:v>0.61111111111111116</c:v>
+                </c:pt>
+                <c:pt idx="4">
+                  <c:v>0.60240963855421692</c:v>
+                </c:pt>
+                <c:pt idx="5">
+                  <c:v>1</c:v>
+                </c:pt>
+                <c:pt idx="6">
+                  <c:v>1</c:v>
+                </c:pt>
+                <c:pt idx="7">
+                  <c:v>1</c:v>
+                </c:pt>
+                <c:pt idx="8">
+                  <c:v>1</c:v>
+                </c:pt>
+                <c:pt idx="9">
+                  <c:v>0.8125</c:v>
+                </c:pt>
+                <c:pt idx="10">
+                  <c:v>1.25</c:v>
+                </c:pt>
+                <c:pt idx="11">
+                  <c:v>1.1764705882352942</c:v>
+                </c:pt>
+                <c:pt idx="12">
+                  <c:v>1.0249999999999999</c:v>
+                </c:pt>
+                <c:pt idx="13">
+                  <c:v>1.2421052631578948</c:v>
+                </c:pt>
+                <c:pt idx="14">
+                  <c:v>1.0315789473684212</c:v>
+                </c:pt>
+                <c:pt idx="15">
+                  <c:v>1.0266666666666666</c:v>
+                </c:pt>
+                <c:pt idx="16">
+                  <c:v>1.1100000000000001</c:v>
+                </c:pt>
+                <c:pt idx="17">
+                  <c:v>1.17</c:v>
+                </c:pt>
+                <c:pt idx="18">
+                  <c:v>1</c:v>
+                </c:pt>
+                <c:pt idx="19">
+                  <c:v>1.0947368421052632</c:v>
+                </c:pt>
+                <c:pt idx="20">
+                  <c:v>1.1052631578947369</c:v>
+                </c:pt>
+              </c:numCache>
+            </c:numRef>
+          </c:val>
+          <c:smooth val="0"/>
+          <c:extLst>
+            <c:ext xmlns:c16="http://schemas.microsoft.com/office/drawing/2014/chart" uri="{C3380CC4-5D6E-409C-BE32-E72D297353CC}">
+              <c16:uniqueId val="{00000000-2D2E-4CB3-B94C-D6A9CD2A32AC}"/>
+            </c:ext>
+          </c:extLst>
+        </c:ser>
+        <c:dLbls>
+          <c:dLblPos val="r"/>
+          <c:showLegendKey val="0"/>
+          <c:showVal val="1"/>
+          <c:showCatName val="0"/>
+          <c:showSerName val="0"/>
+          <c:showPercent val="0"/>
+          <c:showBubbleSize val="0"/>
+        </c:dLbls>
+        <c:smooth val="0"/>
+        <c:axId val="68193664"/>
+        <c:axId val="68232320"/>
+      </c:lineChart>
+      <c:catAx>
+        <c:axId val="68193664"/>
+        <c:scaling>
+          <c:orientation val="minMax"/>
+        </c:scaling>
+        <c:delete val="0"/>
+        <c:axPos val="b"/>
+        <c:numFmt formatCode="General" sourceLinked="0"/>
+        <c:majorTickMark val="out"/>
+        <c:minorTickMark val="none"/>
+        <c:tickLblPos val="nextTo"/>
+        <c:crossAx val="68232320"/>
+        <c:crosses val="autoZero"/>
+        <c:auto val="1"/>
+        <c:lblAlgn val="ctr"/>
+        <c:lblOffset val="100"/>
+        <c:noMultiLvlLbl val="0"/>
+      </c:catAx>
+      <c:valAx>
+        <c:axId val="68232320"/>
+        <c:scaling>
+          <c:orientation val="minMax"/>
+        </c:scaling>
+        <c:delete val="0"/>
+        <c:axPos val="l"/>
+        <c:majorGridlines/>
+        <c:title>
+          <c:tx>
+            <c:rich>
+              <a:bodyPr rot="-5400000" vert="horz"/>
+              <a:lstStyle/>
+              <a:p>
+                <a:pPr>
+                  <a:defRPr/>
+                </a:pPr>
+                <a:r>
+                  <a:rPr lang="en-US"/>
+                  <a:t>Focus Factor (%)</a:t>
+                </a:r>
+              </a:p>
+            </c:rich>
+          </c:tx>
+          <c:overlay val="0"/>
+        </c:title>
+        <c:numFmt formatCode="0%" sourceLinked="1"/>
+        <c:majorTickMark val="out"/>
+        <c:minorTickMark val="none"/>
+        <c:tickLblPos val="nextTo"/>
+        <c:crossAx val="68193664"/>
+        <c:crosses val="autoZero"/>
+        <c:crossBetween val="between"/>
+      </c:valAx>
+    </c:plotArea>
+    <c:legend>
+      <c:legendPos val="b"/>
+      <c:overlay val="0"/>
+    </c:legend>
+    <c:plotVisOnly val="1"/>
+    <c:dispBlanksAs val="gap"/>
+    <c:showDLblsOverMax val="0"/>
+  </c:chart>
+  <c:externalData r:id="rId2">
+    <c:autoUpdate val="0"/>
+  </c:externalData>
+</c:chartSpace>
+</file>
+
 <file path=word/theme/theme1.xml><?xml version="1.0" encoding="utf-8"?>
 <a:theme xmlns:a="http://schemas.openxmlformats.org/drawingml/2006/main" name="Office Theme">
   <a:themeElements>
@@ -20447,4 +21174,319 @@
     </a:ext>
   </a:extLst>
 </a:theme>
+</file>
+
+<file path=word/theme/themeOverride1.xml><?xml version="1.0" encoding="utf-8"?>
+<a:themeOverride xmlns:a="http://schemas.openxmlformats.org/drawingml/2006/main">
+  <a:clrScheme name="Office">
+    <a:dk1>
+      <a:sysClr val="windowText" lastClr="000000"/>
+    </a:dk1>
+    <a:lt1>
+      <a:sysClr val="window" lastClr="FFFFFF"/>
+    </a:lt1>
+    <a:dk2>
+      <a:srgbClr val="1F497D"/>
+    </a:dk2>
+    <a:lt2>
+      <a:srgbClr val="EEECE1"/>
+    </a:lt2>
+    <a:accent1>
+      <a:srgbClr val="4F81BD"/>
+    </a:accent1>
+    <a:accent2>
+      <a:srgbClr val="C0504D"/>
+    </a:accent2>
+    <a:accent3>
+      <a:srgbClr val="9BBB59"/>
+    </a:accent3>
+    <a:accent4>
+      <a:srgbClr val="8064A2"/>
+    </a:accent4>
+    <a:accent5>
+      <a:srgbClr val="4BACC6"/>
+    </a:accent5>
+    <a:accent6>
+      <a:srgbClr val="F79646"/>
+    </a:accent6>
+    <a:hlink>
+      <a:srgbClr val="0000FF"/>
+    </a:hlink>
+    <a:folHlink>
+      <a:srgbClr val="800080"/>
+    </a:folHlink>
+  </a:clrScheme>
+  <a:fontScheme name="Office">
+    <a:majorFont>
+      <a:latin typeface="Cambria" panose="020F0302020204030204"/>
+      <a:ea typeface=""/>
+      <a:cs typeface=""/>
+      <a:font script="Jpan" typeface="ＭＳ Ｐゴシック"/>
+      <a:font script="Hang" typeface="맑은 고딕"/>
+      <a:font script="Hans" typeface="宋体"/>
+      <a:font script="Hant" typeface="新細明體"/>
+      <a:font script="Arab" typeface="Times New Roman"/>
+      <a:font script="Hebr" typeface="Times New Roman"/>
+      <a:font script="Thai" typeface="Tahoma"/>
+      <a:font script="Ethi" typeface="Nyala"/>
+      <a:font script="Beng" typeface="Vrinda"/>
+      <a:font script="Gujr" typeface="Shruti"/>
+      <a:font script="Khmr" typeface="MoolBoran"/>
+      <a:font script="Knda" typeface="Tunga"/>
+      <a:font script="Guru" typeface="Raavi"/>
+      <a:font script="Cans" typeface="Euphemia"/>
+      <a:font script="Cher" typeface="Plantagenet Cherokee"/>
+      <a:font script="Yiii" typeface="Microsoft Yi Baiti"/>
+      <a:font script="Tibt" typeface="Microsoft Himalaya"/>
+      <a:font script="Thaa" typeface="MV Boli"/>
+      <a:font script="Deva" typeface="Mangal"/>
+      <a:font script="Telu" typeface="Gautami"/>
+      <a:font script="Taml" typeface="Latha"/>
+      <a:font script="Syrc" typeface="Estrangelo Edessa"/>
+      <a:font script="Orya" typeface="Kalinga"/>
+      <a:font script="Mlym" typeface="Kartika"/>
+      <a:font script="Laoo" typeface="DokChampa"/>
+      <a:font script="Sinh" typeface="Iskoola Pota"/>
+      <a:font script="Mong" typeface="Mongolian Baiti"/>
+      <a:font script="Viet" typeface="Times New Roman"/>
+      <a:font script="Uigh" typeface="Microsoft Uighur"/>
+      <a:font script="Geor" typeface="Sylfaen"/>
+      <a:font script="Armn" typeface="Arial"/>
+      <a:font script="Bugi" typeface="Leelawadee UI"/>
+      <a:font script="Bopo" typeface="Microsoft JhengHei"/>
+      <a:font script="Java" typeface="Javanese Text"/>
+      <a:font script="Lisu" typeface="Segoe UI"/>
+      <a:font script="Mymr" typeface="Myanmar Text"/>
+      <a:font script="Nkoo" typeface="Ebrima"/>
+      <a:font script="Olck" typeface="Nirmala UI"/>
+      <a:font script="Osma" typeface="Ebrima"/>
+      <a:font script="Phag" typeface="Phagspa"/>
+      <a:font script="Syrn" typeface="Estrangelo Edessa"/>
+      <a:font script="Syrj" typeface="Estrangelo Edessa"/>
+      <a:font script="Syre" typeface="Estrangelo Edessa"/>
+      <a:font script="Sora" typeface="Nirmala UI"/>
+      <a:font script="Tale" typeface="Microsoft Tai Le"/>
+      <a:font script="Talu" typeface="Microsoft New Tai Lue"/>
+      <a:font script="Tfng" typeface="Ebrima"/>
+    </a:majorFont>
+    <a:minorFont>
+      <a:latin typeface="Calibri" panose="020F0502020204030204"/>
+      <a:ea typeface=""/>
+      <a:cs typeface=""/>
+      <a:font script="Jpan" typeface="ＭＳ Ｐゴシック"/>
+      <a:font script="Hang" typeface="맑은 고딕"/>
+      <a:font script="Hans" typeface="宋体"/>
+      <a:font script="Hant" typeface="新細明體"/>
+      <a:font script="Arab" typeface="Arial"/>
+      <a:font script="Hebr" typeface="Arial"/>
+      <a:font script="Thai" typeface="Tahoma"/>
+      <a:font script="Ethi" typeface="Nyala"/>
+      <a:font script="Beng" typeface="Vrinda"/>
+      <a:font script="Gujr" typeface="Shruti"/>
+      <a:font script="Khmr" typeface="DaunPenh"/>
+      <a:font script="Knda" typeface="Tunga"/>
+      <a:font script="Guru" typeface="Raavi"/>
+      <a:font script="Cans" typeface="Euphemia"/>
+      <a:font script="Cher" typeface="Plantagenet Cherokee"/>
+      <a:font script="Yiii" typeface="Microsoft Yi Baiti"/>
+      <a:font script="Tibt" typeface="Microsoft Himalaya"/>
+      <a:font script="Thaa" typeface="MV Boli"/>
+      <a:font script="Deva" typeface="Mangal"/>
+      <a:font script="Telu" typeface="Gautami"/>
+      <a:font script="Taml" typeface="Latha"/>
+      <a:font script="Syrc" typeface="Estrangelo Edessa"/>
+      <a:font script="Orya" typeface="Kalinga"/>
+      <a:font script="Mlym" typeface="Kartika"/>
+      <a:font script="Laoo" typeface="DokChampa"/>
+      <a:font script="Sinh" typeface="Iskoola Pota"/>
+      <a:font script="Mong" typeface="Mongolian Baiti"/>
+      <a:font script="Viet" typeface="Arial"/>
+      <a:font script="Uigh" typeface="Microsoft Uighur"/>
+      <a:font script="Geor" typeface="Sylfaen"/>
+      <a:font script="Armn" typeface="Arial"/>
+      <a:font script="Bugi" typeface="Leelawadee UI"/>
+      <a:font script="Bopo" typeface="Microsoft JhengHei"/>
+      <a:font script="Java" typeface="Javanese Text"/>
+      <a:font script="Lisu" typeface="Segoe UI"/>
+      <a:font script="Mymr" typeface="Myanmar Text"/>
+      <a:font script="Nkoo" typeface="Ebrima"/>
+      <a:font script="Olck" typeface="Nirmala UI"/>
+      <a:font script="Osma" typeface="Ebrima"/>
+      <a:font script="Phag" typeface="Phagspa"/>
+      <a:font script="Syrn" typeface="Estrangelo Edessa"/>
+      <a:font script="Syrj" typeface="Estrangelo Edessa"/>
+      <a:font script="Syre" typeface="Estrangelo Edessa"/>
+      <a:font script="Sora" typeface="Nirmala UI"/>
+      <a:font script="Tale" typeface="Microsoft Tai Le"/>
+      <a:font script="Talu" typeface="Microsoft New Tai Lue"/>
+      <a:font script="Tfng" typeface="Ebrima"/>
+    </a:minorFont>
+  </a:fontScheme>
+  <a:fmtScheme name="Office">
+    <a:fillStyleLst>
+      <a:solidFill>
+        <a:schemeClr val="phClr"/>
+      </a:solidFill>
+      <a:gradFill rotWithShape="1">
+        <a:gsLst>
+          <a:gs pos="0">
+            <a:schemeClr val="phClr">
+              <a:tint val="50000"/>
+              <a:satMod val="300000"/>
+            </a:schemeClr>
+          </a:gs>
+          <a:gs pos="35000">
+            <a:schemeClr val="phClr">
+              <a:tint val="37000"/>
+              <a:satMod val="300000"/>
+            </a:schemeClr>
+          </a:gs>
+          <a:gs pos="100000">
+            <a:schemeClr val="phClr">
+              <a:tint val="15000"/>
+              <a:satMod val="350000"/>
+            </a:schemeClr>
+          </a:gs>
+        </a:gsLst>
+        <a:lin ang="16200000" scaled="1"/>
+      </a:gradFill>
+      <a:gradFill rotWithShape="1">
+        <a:gsLst>
+          <a:gs pos="0">
+            <a:schemeClr val="phClr">
+              <a:shade val="51000"/>
+              <a:satMod val="130000"/>
+            </a:schemeClr>
+          </a:gs>
+          <a:gs pos="80000">
+            <a:schemeClr val="phClr">
+              <a:shade val="93000"/>
+              <a:satMod val="130000"/>
+            </a:schemeClr>
+          </a:gs>
+          <a:gs pos="100000">
+            <a:schemeClr val="phClr">
+              <a:shade val="94000"/>
+              <a:satMod val="135000"/>
+            </a:schemeClr>
+          </a:gs>
+        </a:gsLst>
+        <a:lin ang="16200000" scaled="0"/>
+      </a:gradFill>
+    </a:fillStyleLst>
+    <a:lnStyleLst>
+      <a:ln w="9525" cap="flat" cmpd="sng" algn="ctr">
+        <a:solidFill>
+          <a:schemeClr val="phClr">
+            <a:shade val="95000"/>
+            <a:satMod val="105000"/>
+          </a:schemeClr>
+        </a:solidFill>
+        <a:prstDash val="solid"/>
+      </a:ln>
+      <a:ln w="25400" cap="flat" cmpd="sng" algn="ctr">
+        <a:solidFill>
+          <a:schemeClr val="phClr"/>
+        </a:solidFill>
+        <a:prstDash val="solid"/>
+      </a:ln>
+      <a:ln w="38100" cap="flat" cmpd="sng" algn="ctr">
+        <a:solidFill>
+          <a:schemeClr val="phClr"/>
+        </a:solidFill>
+        <a:prstDash val="solid"/>
+      </a:ln>
+    </a:lnStyleLst>
+    <a:effectStyleLst>
+      <a:effectStyle>
+        <a:effectLst>
+          <a:outerShdw blurRad="40000" dist="20000" dir="5400000" rotWithShape="0">
+            <a:srgbClr val="000000">
+              <a:alpha val="38000"/>
+            </a:srgbClr>
+          </a:outerShdw>
+        </a:effectLst>
+      </a:effectStyle>
+      <a:effectStyle>
+        <a:effectLst>
+          <a:outerShdw blurRad="40000" dist="23000" dir="5400000" rotWithShape="0">
+            <a:srgbClr val="000000">
+              <a:alpha val="35000"/>
+            </a:srgbClr>
+          </a:outerShdw>
+        </a:effectLst>
+      </a:effectStyle>
+      <a:effectStyle>
+        <a:effectLst>
+          <a:outerShdw blurRad="40000" dist="23000" dir="5400000" rotWithShape="0">
+            <a:srgbClr val="000000">
+              <a:alpha val="35000"/>
+            </a:srgbClr>
+          </a:outerShdw>
+        </a:effectLst>
+        <a:scene3d>
+          <a:camera prst="orthographicFront">
+            <a:rot lat="0" lon="0" rev="0"/>
+          </a:camera>
+          <a:lightRig rig="threePt" dir="t">
+            <a:rot lat="0" lon="0" rev="1200000"/>
+          </a:lightRig>
+        </a:scene3d>
+        <a:sp3d>
+          <a:bevelT w="63500" h="25400"/>
+        </a:sp3d>
+      </a:effectStyle>
+    </a:effectStyleLst>
+    <a:bgFillStyleLst>
+      <a:solidFill>
+        <a:schemeClr val="phClr"/>
+      </a:solidFill>
+      <a:gradFill rotWithShape="1">
+        <a:gsLst>
+          <a:gs pos="0">
+            <a:schemeClr val="phClr">
+              <a:tint val="40000"/>
+              <a:satMod val="350000"/>
+            </a:schemeClr>
+          </a:gs>
+          <a:gs pos="40000">
+            <a:schemeClr val="phClr">
+              <a:tint val="45000"/>
+              <a:shade val="99000"/>
+              <a:satMod val="350000"/>
+            </a:schemeClr>
+          </a:gs>
+          <a:gs pos="100000">
+            <a:schemeClr val="phClr">
+              <a:shade val="20000"/>
+              <a:satMod val="255000"/>
+            </a:schemeClr>
+          </a:gs>
+        </a:gsLst>
+        <a:path path="circle">
+          <a:fillToRect l="50000" t="-80000" r="50000" b="180000"/>
+        </a:path>
+      </a:gradFill>
+      <a:gradFill rotWithShape="1">
+        <a:gsLst>
+          <a:gs pos="0">
+            <a:schemeClr val="phClr">
+              <a:tint val="80000"/>
+              <a:satMod val="300000"/>
+            </a:schemeClr>
+          </a:gs>
+          <a:gs pos="100000">
+            <a:schemeClr val="phClr">
+              <a:shade val="30000"/>
+              <a:satMod val="200000"/>
+            </a:schemeClr>
+          </a:gs>
+        </a:gsLst>
+        <a:path path="circle">
+          <a:fillToRect l="50000" t="50000" r="50000" b="50000"/>
+        </a:path>
+      </a:gradFill>
+    </a:bgFillStyleLst>
+  </a:fmtScheme>
+</a:themeOverride>
 </file>
</xml_diff>